<commit_message>
Updated qmd doc and updated templates
</commit_message>
<xml_diff>
--- a/docs/nihl-advanced-r-class-descriptions.docx
+++ b/docs/nihl-advanced-r-class-descriptions.docx
@@ -65,7 +65,7 @@
         <w:pStyle w:val="Date"/>
       </w:pPr>
       <w:r>
-        <w:t xml:space="preserve">2024-03-04</w:t>
+        <w:t xml:space="preserve">2024-03-11</w:t>
       </w:r>
     </w:p>
     <w:sdt>
@@ -263,7 +263,7 @@
     </w:p>
     <w:bookmarkEnd w:id="26"/>
     <w:bookmarkEnd w:id="27"/>
-    <w:bookmarkStart w:id="34" w:name="version-control-and-github"/>
+    <w:bookmarkStart w:id="32" w:name="version-control-and-github"/>
     <w:p>
       <w:pPr>
         <w:pStyle w:val="Heading1"/>
@@ -315,7 +315,7 @@
       </w:r>
     </w:p>
     <w:bookmarkEnd w:id="29"/>
-    <w:bookmarkStart w:id="33" w:name="X6c9ed72307b676f445cfbf02979230e1155a1b4"/>
+    <w:bookmarkStart w:id="31" w:name="X6c9ed72307b676f445cfbf02979230e1155a1b4"/>
     <w:p>
       <w:pPr>
         <w:pStyle w:val="Heading2"/>
@@ -341,7 +341,7 @@
         <w:pStyle w:val="Compact"/>
       </w:pPr>
       <w:r>
-        <w:t xml:space="preserve">Installed</w:t>
+        <w:t xml:space="preserve">installed</w:t>
       </w:r>
       <w:r>
         <w:t xml:space="preserve"> </w:t>
@@ -381,7 +381,7 @@
         <w:pStyle w:val="Compact"/>
       </w:pPr>
       <w:r>
-        <w:t xml:space="preserve">Experience with R and RStudio. If not, here are some resources for getting started:</w:t>
+        <w:t xml:space="preserve">Taken Introduction to R and RStudio class. If not, here are some resources for getting started:</w:t>
       </w:r>
     </w:p>
     <w:p>
@@ -392,12 +392,12 @@
         </w:numPr>
         <w:pStyle w:val="Compact"/>
       </w:pPr>
-      <w:hyperlink r:id="rId30">
-        <w:r>
-          <w:rPr>
-            <w:rStyle w:val="Hyperlink"/>
-          </w:rPr>
-          <w:t xml:space="preserve">Introduction to R and RStudio</w:t>
+      <w:hyperlink r:id="rId23">
+        <w:r>
+          <w:rPr>
+            <w:rStyle w:val="Hyperlink"/>
+          </w:rPr>
+          <w:t xml:space="preserve">Introduction to R</w:t>
         </w:r>
       </w:hyperlink>
     </w:p>
@@ -409,12 +409,12 @@
         </w:numPr>
         <w:pStyle w:val="Compact"/>
       </w:pPr>
-      <w:hyperlink r:id="rId31">
-        <w:r>
-          <w:rPr>
-            <w:rStyle w:val="Hyperlink"/>
-          </w:rPr>
-          <w:t xml:space="preserve">A Few Notes to Get Started with R</w:t>
+      <w:hyperlink r:id="rId24">
+        <w:r>
+          <w:rPr>
+            <w:rStyle w:val="Hyperlink"/>
+          </w:rPr>
+          <w:t xml:space="preserve">Introduction to RStudio</w:t>
         </w:r>
       </w:hyperlink>
     </w:p>
@@ -426,91 +426,84 @@
         </w:numPr>
         <w:pStyle w:val="Compact"/>
       </w:pPr>
-      <w:hyperlink r:id="rId32">
-        <w:r>
-          <w:rPr>
-            <w:rStyle w:val="Hyperlink"/>
-          </w:rPr>
-          <w:t xml:space="preserve">Getting started with R and RStudio</w:t>
-        </w:r>
-      </w:hyperlink>
-    </w:p>
-    <w:p>
-      <w:pPr>
-        <w:numPr>
-          <w:ilvl w:val="0"/>
-          <w:numId w:val="1003"/>
-        </w:numPr>
-        <w:pStyle w:val="Compact"/>
-      </w:pPr>
-      <w:r>
-        <w:t xml:space="preserve">Experience creating scripts and/or markdown files</w:t>
-      </w:r>
-    </w:p>
-    <w:p>
-      <w:pPr>
-        <w:numPr>
-          <w:ilvl w:val="0"/>
-          <w:numId w:val="1003"/>
-        </w:numPr>
-        <w:pStyle w:val="Compact"/>
-      </w:pPr>
-      <w:r>
-        <w:t xml:space="preserve">You have already created a GitHub account</w:t>
+      <w:hyperlink r:id="rId25">
+        <w:r>
+          <w:rPr>
+            <w:rStyle w:val="Hyperlink"/>
+          </w:rPr>
+          <w:t xml:space="preserve">Introduction to Scripts in RStudio</w:t>
+        </w:r>
+      </w:hyperlink>
+    </w:p>
+    <w:p>
+      <w:pPr>
+        <w:numPr>
+          <w:ilvl w:val="1"/>
+          <w:numId w:val="1004"/>
+        </w:numPr>
+        <w:pStyle w:val="Compact"/>
+      </w:pPr>
+      <w:hyperlink r:id="rId30">
+        <w:r>
+          <w:rPr>
+            <w:rStyle w:val="Hyperlink"/>
+          </w:rPr>
+          <w:t xml:space="preserve">Creating Projects in RStudio</w:t>
+        </w:r>
+      </w:hyperlink>
+    </w:p>
+    <w:bookmarkEnd w:id="31"/>
+    <w:bookmarkEnd w:id="32"/>
+    <w:bookmarkStart w:id="35" w:name="git-in-rstudio"/>
+    <w:p>
+      <w:pPr>
+        <w:pStyle w:val="Heading1"/>
+      </w:pPr>
+      <w:r>
+        <w:t xml:space="preserve">Git in RStudio</w:t>
+      </w:r>
+    </w:p>
+    <w:bookmarkStart w:id="33" w:name="description-2"/>
+    <w:p>
+      <w:pPr>
+        <w:pStyle w:val="Heading2"/>
+      </w:pPr>
+      <w:r>
+        <w:t xml:space="preserve">Description</w:t>
+      </w:r>
+    </w:p>
+    <w:p>
+      <w:pPr>
+        <w:pStyle w:val="FirstParagraph"/>
+      </w:pPr>
+      <w:r>
+        <w:t xml:space="preserve">This class focuses on using Git and</w:t>
+      </w:r>
+      <w:r>
+        <w:t xml:space="preserve"> </w:t>
+      </w:r>
+      <w:hyperlink r:id="rId28">
+        <w:r>
+          <w:rPr>
+            <w:rStyle w:val="Hyperlink"/>
+          </w:rPr>
+          <w:t xml:space="preserve">GitHub</w:t>
+        </w:r>
+      </w:hyperlink>
+      <w:r>
+        <w:t xml:space="preserve">, with RStudio. Using integrated RStudio tools, participants will have a chance to experiment with this integration and understand its advantages for collaboration and managing projects. You must have taken Version Control and GitHub class to be successful in this class.</w:t>
+      </w:r>
+    </w:p>
+    <w:p>
+      <w:pPr>
+        <w:pStyle w:val="BodyText"/>
+      </w:pPr>
+      <w:r>
+        <w:t xml:space="preserve">Upon completion of this class participants should be able to discuss the difference between Git and GitHub, list the options for authenticating to GitHub, create a new R project using a GitHub repository, and distinguish between pulling and pushing data from a repository.</w:t>
       </w:r>
     </w:p>
     <w:bookmarkEnd w:id="33"/>
-    <w:bookmarkEnd w:id="34"/>
-    <w:bookmarkStart w:id="37" w:name="git-in-rstudio"/>
-    <w:p>
-      <w:pPr>
-        <w:pStyle w:val="Heading1"/>
-      </w:pPr>
-      <w:r>
-        <w:t xml:space="preserve">Git in RStudio</w:t>
-      </w:r>
-    </w:p>
-    <w:bookmarkStart w:id="35" w:name="description-2"/>
-    <w:p>
-      <w:pPr>
-        <w:pStyle w:val="Heading2"/>
-      </w:pPr>
-      <w:r>
-        <w:t xml:space="preserve">Description</w:t>
-      </w:r>
-    </w:p>
-    <w:p>
-      <w:pPr>
-        <w:pStyle w:val="FirstParagraph"/>
-      </w:pPr>
-      <w:r>
-        <w:t xml:space="preserve">This class focuses on using Git and</w:t>
-      </w:r>
-      <w:r>
-        <w:t xml:space="preserve"> </w:t>
-      </w:r>
-      <w:hyperlink r:id="rId28">
-        <w:r>
-          <w:rPr>
-            <w:rStyle w:val="Hyperlink"/>
-          </w:rPr>
-          <w:t xml:space="preserve">GitHub</w:t>
-        </w:r>
-      </w:hyperlink>
-      <w:r>
-        <w:t xml:space="preserve">, with RStudio. Using integrated RStudio tools, participants will have a chance to experiment with this integration and understand its advantages for collaboration and managing projects. You must have taken Version Control and GitHub class to be successful in this class.</w:t>
-      </w:r>
-    </w:p>
-    <w:p>
-      <w:pPr>
-        <w:pStyle w:val="BodyText"/>
-      </w:pPr>
-      <w:r>
-        <w:t xml:space="preserve">Upon completion of this class participants should be able to discuss the difference between Git and GitHub, list the options for authenticating to GitHub, create a new R project using a GitHub repository, and distinguish between pulling and pushing data from a repository.</w:t>
-      </w:r>
-    </w:p>
-    <w:bookmarkEnd w:id="35"/>
-    <w:bookmarkStart w:id="36" w:name="Xdc43fef2d1549b7effe2a36937bbc029b904138"/>
+    <w:bookmarkStart w:id="34" w:name="Xdc43fef2d1549b7effe2a36937bbc029b904138"/>
     <w:p>
       <w:pPr>
         <w:pStyle w:val="Heading2"/>
@@ -536,7 +529,7 @@
         <w:pStyle w:val="Compact"/>
       </w:pPr>
       <w:r>
-        <w:t xml:space="preserve">Installed</w:t>
+        <w:t xml:space="preserve">installed</w:t>
       </w:r>
       <w:r>
         <w:t xml:space="preserve"> </w:t>
@@ -576,7 +569,7 @@
         <w:pStyle w:val="Compact"/>
       </w:pPr>
       <w:r>
-        <w:t xml:space="preserve">Experience with R and RStudio. If not, here are some resources for getting started:</w:t>
+        <w:t xml:space="preserve">Taken Introduction to R and RStudio class. If not, here are some resources for getting started:</w:t>
       </w:r>
     </w:p>
     <w:p>
@@ -587,12 +580,12 @@
         </w:numPr>
         <w:pStyle w:val="Compact"/>
       </w:pPr>
-      <w:hyperlink r:id="rId30">
-        <w:r>
-          <w:rPr>
-            <w:rStyle w:val="Hyperlink"/>
-          </w:rPr>
-          <w:t xml:space="preserve">Introduction to R and RStudio</w:t>
+      <w:hyperlink r:id="rId23">
+        <w:r>
+          <w:rPr>
+            <w:rStyle w:val="Hyperlink"/>
+          </w:rPr>
+          <w:t xml:space="preserve">Introduction to R</w:t>
         </w:r>
       </w:hyperlink>
     </w:p>
@@ -604,12 +597,12 @@
         </w:numPr>
         <w:pStyle w:val="Compact"/>
       </w:pPr>
-      <w:hyperlink r:id="rId31">
-        <w:r>
-          <w:rPr>
-            <w:rStyle w:val="Hyperlink"/>
-          </w:rPr>
-          <w:t xml:space="preserve">A Few Notes to Get Started with R</w:t>
+      <w:hyperlink r:id="rId24">
+        <w:r>
+          <w:rPr>
+            <w:rStyle w:val="Hyperlink"/>
+          </w:rPr>
+          <w:t xml:space="preserve">Introduction to RStudio</w:t>
         </w:r>
       </w:hyperlink>
     </w:p>
@@ -621,12 +614,29 @@
         </w:numPr>
         <w:pStyle w:val="Compact"/>
       </w:pPr>
-      <w:hyperlink r:id="rId32">
-        <w:r>
-          <w:rPr>
-            <w:rStyle w:val="Hyperlink"/>
-          </w:rPr>
-          <w:t xml:space="preserve">Getting started with R and RStudio</w:t>
+      <w:hyperlink r:id="rId25">
+        <w:r>
+          <w:rPr>
+            <w:rStyle w:val="Hyperlink"/>
+          </w:rPr>
+          <w:t xml:space="preserve">Introduction to Scripts in RStudio</w:t>
+        </w:r>
+      </w:hyperlink>
+    </w:p>
+    <w:p>
+      <w:pPr>
+        <w:numPr>
+          <w:ilvl w:val="1"/>
+          <w:numId w:val="1006"/>
+        </w:numPr>
+        <w:pStyle w:val="Compact"/>
+      </w:pPr>
+      <w:hyperlink r:id="rId30">
+        <w:r>
+          <w:rPr>
+            <w:rStyle w:val="Hyperlink"/>
+          </w:rPr>
+          <w:t xml:space="preserve">Creating Projects in RStudio</w:t>
         </w:r>
       </w:hyperlink>
     </w:p>
@@ -666,9 +676,9 @@
         <w:t xml:space="preserve">Downloaded, installed, and verified Git on your computer</w:t>
       </w:r>
     </w:p>
-    <w:bookmarkEnd w:id="36"/>
-    <w:bookmarkEnd w:id="37"/>
-    <w:bookmarkStart w:id="42" w:name="data-visualization-in-ggplot"/>
+    <w:bookmarkEnd w:id="34"/>
+    <w:bookmarkEnd w:id="35"/>
+    <w:bookmarkStart w:id="39" w:name="data-visualization-in-ggplot"/>
     <w:p>
       <w:pPr>
         <w:pStyle w:val="Heading1"/>
@@ -677,7 +687,7 @@
         <w:t xml:space="preserve">Data Visualization in ggplot</w:t>
       </w:r>
     </w:p>
-    <w:bookmarkStart w:id="38" w:name="description-3"/>
+    <w:bookmarkStart w:id="36" w:name="description-3"/>
     <w:p>
       <w:pPr>
         <w:pStyle w:val="Heading2"/>
@@ -748,8 +758,8 @@
         <w:t xml:space="preserve">By the end of this class, participants should be able to discuss the connection between data, aesthetics, &amp; the grammar of graphics, describe how ggplot works, define geoms, distinguish between individual geoms and collective geoms, and create a basic plot in ggplot.</w:t>
       </w:r>
     </w:p>
-    <w:bookmarkEnd w:id="38"/>
-    <w:bookmarkStart w:id="39" w:name="learning-objectives"/>
+    <w:bookmarkEnd w:id="36"/>
+    <w:bookmarkStart w:id="37" w:name="learning-objectives"/>
     <w:p>
       <w:pPr>
         <w:pStyle w:val="Heading2"/>
@@ -826,8 +836,8 @@
         <w:t xml:space="preserve">Save a plot in high-resolution</w:t>
       </w:r>
     </w:p>
-    <w:bookmarkEnd w:id="39"/>
-    <w:bookmarkStart w:id="41" w:name="Xab1dc048d252744ec2c1ee48020abb023acfca2"/>
+    <w:bookmarkEnd w:id="37"/>
+    <w:bookmarkStart w:id="38" w:name="Xab1dc048d252744ec2c1ee48020abb023acfca2"/>
     <w:p>
       <w:pPr>
         <w:pStyle w:val="Heading2"/>
@@ -955,7 +965,7 @@
         </w:numPr>
         <w:pStyle w:val="Compact"/>
       </w:pPr>
-      <w:hyperlink r:id="rId40">
+      <w:hyperlink r:id="rId30">
         <w:r>
           <w:rPr>
             <w:rStyle w:val="Hyperlink"/>
@@ -964,9 +974,9 @@
         </w:r>
       </w:hyperlink>
     </w:p>
-    <w:bookmarkEnd w:id="41"/>
-    <w:bookmarkEnd w:id="42"/>
-    <w:bookmarkStart w:id="46" w:name="X9e61e7247fd1ac099d7534271ab91bf696a8289"/>
+    <w:bookmarkEnd w:id="38"/>
+    <w:bookmarkEnd w:id="39"/>
+    <w:bookmarkStart w:id="43" w:name="X9e61e7247fd1ac099d7534271ab91bf696a8289"/>
     <w:p>
       <w:pPr>
         <w:pStyle w:val="Heading1"/>
@@ -975,7 +985,7 @@
         <w:t xml:space="preserve">Data Visualization in ggplot: Customization</w:t>
       </w:r>
     </w:p>
-    <w:bookmarkStart w:id="43" w:name="description-4"/>
+    <w:bookmarkStart w:id="40" w:name="description-4"/>
     <w:p>
       <w:pPr>
         <w:pStyle w:val="Heading2"/>
@@ -1013,8 +1023,8 @@
         <w:t xml:space="preserve">By the end of this class, participants should be able to describe options for time series data, create a line plot in ggplot, learn how to facet a plot, demonstrate options for customizing the title and axis, and apply different ggplot themes.</w:t>
       </w:r>
     </w:p>
-    <w:bookmarkEnd w:id="43"/>
-    <w:bookmarkStart w:id="44" w:name="assumptions-for-this-class"/>
+    <w:bookmarkEnd w:id="40"/>
+    <w:bookmarkStart w:id="41" w:name="assumptions-for-this-class"/>
     <w:p>
       <w:pPr>
         <w:pStyle w:val="Heading2"/>
@@ -1023,8 +1033,8 @@
         <w:t xml:space="preserve">Assumptions for This Class</w:t>
       </w:r>
     </w:p>
-    <w:bookmarkEnd w:id="44"/>
-    <w:bookmarkStart w:id="45" w:name="X2ad2dec8703f51ebf37cc15f27a92b05857207b"/>
+    <w:bookmarkEnd w:id="41"/>
+    <w:bookmarkStart w:id="42" w:name="X2ad2dec8703f51ebf37cc15f27a92b05857207b"/>
     <w:p>
       <w:pPr>
         <w:pStyle w:val="Heading2"/>
@@ -1152,7 +1162,7 @@
         </w:numPr>
         <w:pStyle w:val="Compact"/>
       </w:pPr>
-      <w:hyperlink r:id="rId40">
+      <w:hyperlink r:id="rId30">
         <w:r>
           <w:rPr>
             <w:rStyle w:val="Hyperlink"/>
@@ -1161,58 +1171,58 @@
         </w:r>
       </w:hyperlink>
     </w:p>
+    <w:bookmarkEnd w:id="42"/>
+    <w:bookmarkEnd w:id="43"/>
+    <w:bookmarkStart w:id="47" w:name="Xaf062e6d034d6b946cd4bc4b321efe553587768"/>
+    <w:p>
+      <w:pPr>
+        <w:pStyle w:val="Heading1"/>
+      </w:pPr>
+      <w:r>
+        <w:t xml:space="preserve">Introduction to Quarto for Scholarly Publishing</w:t>
+      </w:r>
+    </w:p>
+    <w:bookmarkStart w:id="45" w:name="description-5"/>
+    <w:p>
+      <w:pPr>
+        <w:pStyle w:val="Heading2"/>
+      </w:pPr>
+      <w:r>
+        <w:t xml:space="preserve">Description</w:t>
+      </w:r>
+    </w:p>
+    <w:p>
+      <w:pPr>
+        <w:pStyle w:val="FirstParagraph"/>
+      </w:pPr>
+      <w:r>
+        <w:t xml:space="preserve">This class is designed for those who want to extend the basics of R Markdown and apply those skills in</w:t>
+      </w:r>
+      <w:r>
+        <w:t xml:space="preserve"> </w:t>
+      </w:r>
+      <w:hyperlink r:id="rId44">
+        <w:r>
+          <w:rPr>
+            <w:rStyle w:val="Hyperlink"/>
+          </w:rPr>
+          <w:t xml:space="preserve">Quarto</w:t>
+        </w:r>
+      </w:hyperlink>
+      <w:r>
+        <w:t xml:space="preserve">. Quarto is an open-source scientific and technical publishing system that offers multilingual programming language support to create dynamic and static documents, books, presentations, blogs, and other online resources.</w:t>
+      </w:r>
+    </w:p>
+    <w:p>
+      <w:pPr>
+        <w:pStyle w:val="BodyText"/>
+      </w:pPr>
+      <w:r>
+        <w:t xml:space="preserve">Upon completion of this class participants will be able to distinguish between R-markdown and Quarto, identify publishing workflows using markdown, demonstrate the differences between the visual and source editors, create basic markdown elements, learn how to create and run code-blocks, and render a markdown document in multiple formats.</w:t>
+      </w:r>
+    </w:p>
     <w:bookmarkEnd w:id="45"/>
-    <w:bookmarkEnd w:id="46"/>
-    <w:bookmarkStart w:id="50" w:name="Xaf062e6d034d6b946cd4bc4b321efe553587768"/>
-    <w:p>
-      <w:pPr>
-        <w:pStyle w:val="Heading1"/>
-      </w:pPr>
-      <w:r>
-        <w:t xml:space="preserve">Introduction to Quarto for Scholarly Publishing</w:t>
-      </w:r>
-    </w:p>
-    <w:bookmarkStart w:id="48" w:name="description-5"/>
-    <w:p>
-      <w:pPr>
-        <w:pStyle w:val="Heading2"/>
-      </w:pPr>
-      <w:r>
-        <w:t xml:space="preserve">Description</w:t>
-      </w:r>
-    </w:p>
-    <w:p>
-      <w:pPr>
-        <w:pStyle w:val="FirstParagraph"/>
-      </w:pPr>
-      <w:r>
-        <w:t xml:space="preserve">This class is designed for those who want to extend the basics of R Markdown and apply those skills in</w:t>
-      </w:r>
-      <w:r>
-        <w:t xml:space="preserve"> </w:t>
-      </w:r>
-      <w:hyperlink r:id="rId47">
-        <w:r>
-          <w:rPr>
-            <w:rStyle w:val="Hyperlink"/>
-          </w:rPr>
-          <w:t xml:space="preserve">Quarto</w:t>
-        </w:r>
-      </w:hyperlink>
-      <w:r>
-        <w:t xml:space="preserve">. Quarto is an open-source scientific and technical publishing system that offers multilingual programming language support to create dynamic and static documents, books, presentations, blogs, and other online resources.</w:t>
-      </w:r>
-    </w:p>
-    <w:p>
-      <w:pPr>
-        <w:pStyle w:val="BodyText"/>
-      </w:pPr>
-      <w:r>
-        <w:t xml:space="preserve">Upon completion of this class participants will be able to distinguish between R-markdown and Quarto, identify publishing workflows using markdown, demonstrate the differences between the visual and source editors, create basic markdown elements, learn how to create and run code-blocks, and render a markdown document in multiple formats.</w:t>
-      </w:r>
-    </w:p>
-    <w:bookmarkEnd w:id="48"/>
-    <w:bookmarkStart w:id="49" w:name="assumptions-for-this-class-1"/>
+    <w:bookmarkStart w:id="46" w:name="assumptions-for-this-class-1"/>
     <w:p>
       <w:pPr>
         <w:pStyle w:val="Heading2"/>
@@ -1238,7 +1248,7 @@
         <w:pStyle w:val="Compact"/>
       </w:pPr>
       <w:r>
-        <w:t xml:space="preserve">Installed</w:t>
+        <w:t xml:space="preserve">installed</w:t>
       </w:r>
       <w:r>
         <w:t xml:space="preserve"> </w:t>
@@ -1278,7 +1288,7 @@
         <w:pStyle w:val="Compact"/>
       </w:pPr>
       <w:r>
-        <w:t xml:space="preserve">Experience with R and RStudio. If not, here are some resources for getting started:</w:t>
+        <w:t xml:space="preserve">Taken Introduction to R and RStudio class. If not, here are some resources for getting started:</w:t>
       </w:r>
     </w:p>
     <w:p>
@@ -1289,12 +1299,12 @@
         </w:numPr>
         <w:pStyle w:val="Compact"/>
       </w:pPr>
-      <w:hyperlink r:id="rId30">
-        <w:r>
-          <w:rPr>
-            <w:rStyle w:val="Hyperlink"/>
-          </w:rPr>
-          <w:t xml:space="preserve">Introduction to R and RStudio</w:t>
+      <w:hyperlink r:id="rId23">
+        <w:r>
+          <w:rPr>
+            <w:rStyle w:val="Hyperlink"/>
+          </w:rPr>
+          <w:t xml:space="preserve">Introduction to R</w:t>
         </w:r>
       </w:hyperlink>
     </w:p>
@@ -1306,12 +1316,12 @@
         </w:numPr>
         <w:pStyle w:val="Compact"/>
       </w:pPr>
-      <w:hyperlink r:id="rId31">
-        <w:r>
-          <w:rPr>
-            <w:rStyle w:val="Hyperlink"/>
-          </w:rPr>
-          <w:t xml:space="preserve">A Few Notes to Get Started with R</w:t>
+      <w:hyperlink r:id="rId24">
+        <w:r>
+          <w:rPr>
+            <w:rStyle w:val="Hyperlink"/>
+          </w:rPr>
+          <w:t xml:space="preserve">Introduction to RStudio</w:t>
         </w:r>
       </w:hyperlink>
     </w:p>
@@ -1323,30 +1333,35 @@
         </w:numPr>
         <w:pStyle w:val="Compact"/>
       </w:pPr>
-      <w:hyperlink r:id="rId32">
-        <w:r>
-          <w:rPr>
-            <w:rStyle w:val="Hyperlink"/>
-          </w:rPr>
-          <w:t xml:space="preserve">Getting started with R and RStudio</w:t>
-        </w:r>
-      </w:hyperlink>
-    </w:p>
-    <w:p>
-      <w:pPr>
-        <w:numPr>
-          <w:ilvl w:val="0"/>
-          <w:numId w:val="1012"/>
-        </w:numPr>
-        <w:pStyle w:val="Compact"/>
-      </w:pPr>
-      <w:r>
-        <w:t xml:space="preserve">Experience creating scripts and/or markdown files.</w:t>
-      </w:r>
-    </w:p>
-    <w:bookmarkEnd w:id="49"/>
-    <w:bookmarkEnd w:id="50"/>
-    <w:bookmarkStart w:id="53" w:name="Xb73602700f425c81f6c7a9012a8776cc2684dd0"/>
+      <w:hyperlink r:id="rId25">
+        <w:r>
+          <w:rPr>
+            <w:rStyle w:val="Hyperlink"/>
+          </w:rPr>
+          <w:t xml:space="preserve">Introduction to Scripts in RStudio</w:t>
+        </w:r>
+      </w:hyperlink>
+    </w:p>
+    <w:p>
+      <w:pPr>
+        <w:numPr>
+          <w:ilvl w:val="1"/>
+          <w:numId w:val="1013"/>
+        </w:numPr>
+        <w:pStyle w:val="Compact"/>
+      </w:pPr>
+      <w:hyperlink r:id="rId30">
+        <w:r>
+          <w:rPr>
+            <w:rStyle w:val="Hyperlink"/>
+          </w:rPr>
+          <w:t xml:space="preserve">Creating Projects in RStudio</w:t>
+        </w:r>
+      </w:hyperlink>
+    </w:p>
+    <w:bookmarkEnd w:id="46"/>
+    <w:bookmarkEnd w:id="47"/>
+    <w:bookmarkStart w:id="50" w:name="Xb73602700f425c81f6c7a9012a8776cc2684dd0"/>
     <w:p>
       <w:pPr>
         <w:pStyle w:val="Heading1"/>
@@ -1355,7 +1370,7 @@
         <w:t xml:space="preserve">Quarto for Scholarly Publishing: Advanced Formatting</w:t>
       </w:r>
     </w:p>
-    <w:bookmarkStart w:id="51" w:name="description-6"/>
+    <w:bookmarkStart w:id="48" w:name="description-6"/>
     <w:p>
       <w:pPr>
         <w:pStyle w:val="Heading2"/>
@@ -1385,8 +1400,8 @@
         <w:t xml:space="preserve">.</w:t>
       </w:r>
     </w:p>
-    <w:bookmarkEnd w:id="51"/>
-    <w:bookmarkStart w:id="52" w:name="assumptions-for-this-class-2"/>
+    <w:bookmarkEnd w:id="48"/>
+    <w:bookmarkStart w:id="49" w:name="assumptions-for-this-class-2"/>
     <w:p>
       <w:pPr>
         <w:pStyle w:val="Heading2"/>
@@ -1412,7 +1427,7 @@
         <w:pStyle w:val="Compact"/>
       </w:pPr>
       <w:r>
-        <w:t xml:space="preserve">Installed</w:t>
+        <w:t xml:space="preserve">installed</w:t>
       </w:r>
       <w:r>
         <w:t xml:space="preserve"> </w:t>
@@ -1452,7 +1467,7 @@
         <w:pStyle w:val="Compact"/>
       </w:pPr>
       <w:r>
-        <w:t xml:space="preserve">Experience with R and RStudio. If not, here are some resources for getting started:</w:t>
+        <w:t xml:space="preserve">Taken Introduction to R and RStudio class. If not, here are some resources for getting started:</w:t>
       </w:r>
     </w:p>
     <w:p>
@@ -1463,12 +1478,12 @@
         </w:numPr>
         <w:pStyle w:val="Compact"/>
       </w:pPr>
-      <w:hyperlink r:id="rId30">
-        <w:r>
-          <w:rPr>
-            <w:rStyle w:val="Hyperlink"/>
-          </w:rPr>
-          <w:t xml:space="preserve">Introduction to R and RStudio</w:t>
+      <w:hyperlink r:id="rId23">
+        <w:r>
+          <w:rPr>
+            <w:rStyle w:val="Hyperlink"/>
+          </w:rPr>
+          <w:t xml:space="preserve">Introduction to R</w:t>
         </w:r>
       </w:hyperlink>
     </w:p>
@@ -1480,12 +1495,12 @@
         </w:numPr>
         <w:pStyle w:val="Compact"/>
       </w:pPr>
-      <w:hyperlink r:id="rId31">
-        <w:r>
-          <w:rPr>
-            <w:rStyle w:val="Hyperlink"/>
-          </w:rPr>
-          <w:t xml:space="preserve">A Few Notes to Get Started with R</w:t>
+      <w:hyperlink r:id="rId24">
+        <w:r>
+          <w:rPr>
+            <w:rStyle w:val="Hyperlink"/>
+          </w:rPr>
+          <w:t xml:space="preserve">Introduction to RStudio</w:t>
         </w:r>
       </w:hyperlink>
     </w:p>
@@ -1497,12 +1512,29 @@
         </w:numPr>
         <w:pStyle w:val="Compact"/>
       </w:pPr>
-      <w:hyperlink r:id="rId32">
-        <w:r>
-          <w:rPr>
-            <w:rStyle w:val="Hyperlink"/>
-          </w:rPr>
-          <w:t xml:space="preserve">Getting started with R and RStudio</w:t>
+      <w:hyperlink r:id="rId25">
+        <w:r>
+          <w:rPr>
+            <w:rStyle w:val="Hyperlink"/>
+          </w:rPr>
+          <w:t xml:space="preserve">Introduction to Scripts in RStudio</w:t>
+        </w:r>
+      </w:hyperlink>
+    </w:p>
+    <w:p>
+      <w:pPr>
+        <w:numPr>
+          <w:ilvl w:val="1"/>
+          <w:numId w:val="1015"/>
+        </w:numPr>
+        <w:pStyle w:val="Compact"/>
+      </w:pPr>
+      <w:hyperlink r:id="rId30">
+        <w:r>
+          <w:rPr>
+            <w:rStyle w:val="Hyperlink"/>
+          </w:rPr>
+          <w:t xml:space="preserve">Creating Projects in RStudio</w:t>
         </w:r>
       </w:hyperlink>
     </w:p>
@@ -1518,9 +1550,9 @@
         <w:t xml:space="preserve">Taken the Introduction to Quarto for Scholarly Publishing class</w:t>
       </w:r>
     </w:p>
-    <w:bookmarkEnd w:id="52"/>
-    <w:bookmarkEnd w:id="53"/>
-    <w:bookmarkStart w:id="58" w:name="X3839e30b64e2533f8f077c8db7c5043b4eb8c71"/>
+    <w:bookmarkEnd w:id="49"/>
+    <w:bookmarkEnd w:id="50"/>
+    <w:bookmarkStart w:id="55" w:name="X3839e30b64e2533f8f077c8db7c5043b4eb8c71"/>
     <w:p>
       <w:pPr>
         <w:pStyle w:val="Heading1"/>
@@ -1529,7 +1561,7 @@
         <w:t xml:space="preserve">Quarto for Scholarly Publishing: Working with Citations</w:t>
       </w:r>
     </w:p>
-    <w:bookmarkStart w:id="56" w:name="description-7"/>
+    <w:bookmarkStart w:id="53" w:name="description-7"/>
     <w:p>
       <w:pPr>
         <w:pStyle w:val="Heading2"/>
@@ -1548,7 +1580,7 @@
       <w:r>
         <w:t xml:space="preserve"> </w:t>
       </w:r>
-      <w:hyperlink r:id="rId47">
+      <w:hyperlink r:id="rId44">
         <w:r>
           <w:rPr>
             <w:rStyle w:val="Hyperlink"/>
@@ -1565,7 +1597,7 @@
       <w:r>
         <w:t xml:space="preserve"> </w:t>
       </w:r>
-      <w:hyperlink r:id="rId54">
+      <w:hyperlink r:id="rId51">
         <w:r>
           <w:rPr>
             <w:rStyle w:val="Hyperlink"/>
@@ -1582,7 +1614,7 @@
       <w:r>
         <w:t xml:space="preserve"> </w:t>
       </w:r>
-      <w:hyperlink r:id="rId55">
+      <w:hyperlink r:id="rId52">
         <w:r>
           <w:rPr>
             <w:rStyle w:val="Hyperlink"/>
@@ -1620,8 +1652,8 @@
         <w:t xml:space="preserve">Upon completion of this class participants should be able to link RStudio to Zotero, create a bibliography and link it to a markdown document, insert citations using RStudio Visual Interface, and via the command line, and download and link a CSL file which specifies the formatting to use when generating the citations and bibliography.</w:t>
       </w:r>
     </w:p>
-    <w:bookmarkEnd w:id="56"/>
-    <w:bookmarkStart w:id="57" w:name="Xd16c87501c2e3be19510208fe0f7e4790ff2d03"/>
+    <w:bookmarkEnd w:id="53"/>
+    <w:bookmarkStart w:id="54" w:name="Xd16c87501c2e3be19510208fe0f7e4790ff2d03"/>
     <w:p>
       <w:pPr>
         <w:pStyle w:val="Heading2"/>
@@ -1647,7 +1679,7 @@
         <w:pStyle w:val="Compact"/>
       </w:pPr>
       <w:r>
-        <w:t xml:space="preserve">Installed</w:t>
+        <w:t xml:space="preserve">installed</w:t>
       </w:r>
       <w:r>
         <w:t xml:space="preserve"> </w:t>
@@ -1687,7 +1719,7 @@
         <w:pStyle w:val="Compact"/>
       </w:pPr>
       <w:r>
-        <w:t xml:space="preserve">Experience with R and RStudio. If not, here are some resources for getting started:</w:t>
+        <w:t xml:space="preserve">Taken Introduction to R and RStudio class. If not, here are some resources for getting started:</w:t>
       </w:r>
     </w:p>
     <w:p>
@@ -1698,12 +1730,12 @@
         </w:numPr>
         <w:pStyle w:val="Compact"/>
       </w:pPr>
-      <w:hyperlink r:id="rId30">
-        <w:r>
-          <w:rPr>
-            <w:rStyle w:val="Hyperlink"/>
-          </w:rPr>
-          <w:t xml:space="preserve">Introduction to R and RStudio</w:t>
+      <w:hyperlink r:id="rId23">
+        <w:r>
+          <w:rPr>
+            <w:rStyle w:val="Hyperlink"/>
+          </w:rPr>
+          <w:t xml:space="preserve">Introduction to R</w:t>
         </w:r>
       </w:hyperlink>
     </w:p>
@@ -1715,12 +1747,12 @@
         </w:numPr>
         <w:pStyle w:val="Compact"/>
       </w:pPr>
-      <w:hyperlink r:id="rId31">
-        <w:r>
-          <w:rPr>
-            <w:rStyle w:val="Hyperlink"/>
-          </w:rPr>
-          <w:t xml:space="preserve">A Few Notes to Get Started with R</w:t>
+      <w:hyperlink r:id="rId24">
+        <w:r>
+          <w:rPr>
+            <w:rStyle w:val="Hyperlink"/>
+          </w:rPr>
+          <w:t xml:space="preserve">Introduction to RStudio</w:t>
         </w:r>
       </w:hyperlink>
     </w:p>
@@ -1732,12 +1764,29 @@
         </w:numPr>
         <w:pStyle w:val="Compact"/>
       </w:pPr>
-      <w:hyperlink r:id="rId32">
-        <w:r>
-          <w:rPr>
-            <w:rStyle w:val="Hyperlink"/>
-          </w:rPr>
-          <w:t xml:space="preserve">Getting started with R and RStudio</w:t>
+      <w:hyperlink r:id="rId25">
+        <w:r>
+          <w:rPr>
+            <w:rStyle w:val="Hyperlink"/>
+          </w:rPr>
+          <w:t xml:space="preserve">Introduction to Scripts in RStudio</w:t>
+        </w:r>
+      </w:hyperlink>
+    </w:p>
+    <w:p>
+      <w:pPr>
+        <w:numPr>
+          <w:ilvl w:val="1"/>
+          <w:numId w:val="1017"/>
+        </w:numPr>
+        <w:pStyle w:val="Compact"/>
+      </w:pPr>
+      <w:hyperlink r:id="rId30">
+        <w:r>
+          <w:rPr>
+            <w:rStyle w:val="Hyperlink"/>
+          </w:rPr>
+          <w:t xml:space="preserve">Creating Projects in RStudio</w:t>
         </w:r>
       </w:hyperlink>
     </w:p>
@@ -1753,9 +1802,9 @@
         <w:t xml:space="preserve">Taken the Introduction to Quarto for Scholarly Publishing class</w:t>
       </w:r>
     </w:p>
-    <w:bookmarkEnd w:id="57"/>
-    <w:bookmarkEnd w:id="58"/>
-    <w:bookmarkStart w:id="61" w:name="Xd26e05e5ab7917165346d0413eda055a83035e6"/>
+    <w:bookmarkEnd w:id="54"/>
+    <w:bookmarkEnd w:id="55"/>
+    <w:bookmarkStart w:id="58" w:name="Xd26e05e5ab7917165346d0413eda055a83035e6"/>
     <w:p>
       <w:pPr>
         <w:pStyle w:val="Heading1"/>
@@ -1764,7 +1813,7 @@
         <w:t xml:space="preserve">Data Visualization in ggplot: Visualizing Relationships and Linear Regression</w:t>
       </w:r>
     </w:p>
-    <w:bookmarkStart w:id="59" w:name="description-8"/>
+    <w:bookmarkStart w:id="56" w:name="description-8"/>
     <w:p>
       <w:pPr>
         <w:pStyle w:val="Heading2"/>
@@ -1794,8 +1843,8 @@
         <w:t xml:space="preserve">.</w:t>
       </w:r>
     </w:p>
-    <w:bookmarkEnd w:id="59"/>
-    <w:bookmarkStart w:id="60" w:name="assumptions-for-this-class-3"/>
+    <w:bookmarkEnd w:id="56"/>
+    <w:bookmarkStart w:id="57" w:name="assumptions-for-this-class-3"/>
     <w:p>
       <w:pPr>
         <w:pStyle w:val="Heading2"/>
@@ -1821,7 +1870,7 @@
         <w:pStyle w:val="Compact"/>
       </w:pPr>
       <w:r>
-        <w:t xml:space="preserve">Installed</w:t>
+        <w:t xml:space="preserve">installed</w:t>
       </w:r>
       <w:r>
         <w:t xml:space="preserve"> </w:t>
@@ -1861,7 +1910,7 @@
         <w:pStyle w:val="Compact"/>
       </w:pPr>
       <w:r>
-        <w:t xml:space="preserve">Experience with R and RStudio. If not, here are some resources for getting started:</w:t>
+        <w:t xml:space="preserve">Taken Introduction to R and RStudio class. If not, here are some resources for getting started:</w:t>
       </w:r>
     </w:p>
     <w:p>
@@ -1872,12 +1921,12 @@
         </w:numPr>
         <w:pStyle w:val="Compact"/>
       </w:pPr>
-      <w:hyperlink r:id="rId30">
-        <w:r>
-          <w:rPr>
-            <w:rStyle w:val="Hyperlink"/>
-          </w:rPr>
-          <w:t xml:space="preserve">Introduction to R and RStudio</w:t>
+      <w:hyperlink r:id="rId23">
+        <w:r>
+          <w:rPr>
+            <w:rStyle w:val="Hyperlink"/>
+          </w:rPr>
+          <w:t xml:space="preserve">Introduction to R</w:t>
         </w:r>
       </w:hyperlink>
     </w:p>
@@ -1889,12 +1938,12 @@
         </w:numPr>
         <w:pStyle w:val="Compact"/>
       </w:pPr>
-      <w:hyperlink r:id="rId31">
-        <w:r>
-          <w:rPr>
-            <w:rStyle w:val="Hyperlink"/>
-          </w:rPr>
-          <w:t xml:space="preserve">A Few Notes to Get Started with R</w:t>
+      <w:hyperlink r:id="rId24">
+        <w:r>
+          <w:rPr>
+            <w:rStyle w:val="Hyperlink"/>
+          </w:rPr>
+          <w:t xml:space="preserve">Introduction to RStudio</w:t>
         </w:r>
       </w:hyperlink>
     </w:p>
@@ -1906,12 +1955,29 @@
         </w:numPr>
         <w:pStyle w:val="Compact"/>
       </w:pPr>
-      <w:hyperlink r:id="rId32">
-        <w:r>
-          <w:rPr>
-            <w:rStyle w:val="Hyperlink"/>
-          </w:rPr>
-          <w:t xml:space="preserve">Getting started with R and RStudio</w:t>
+      <w:hyperlink r:id="rId25">
+        <w:r>
+          <w:rPr>
+            <w:rStyle w:val="Hyperlink"/>
+          </w:rPr>
+          <w:t xml:space="preserve">Introduction to Scripts in RStudio</w:t>
+        </w:r>
+      </w:hyperlink>
+    </w:p>
+    <w:p>
+      <w:pPr>
+        <w:numPr>
+          <w:ilvl w:val="1"/>
+          <w:numId w:val="1019"/>
+        </w:numPr>
+        <w:pStyle w:val="Compact"/>
+      </w:pPr>
+      <w:hyperlink r:id="rId30">
+        <w:r>
+          <w:rPr>
+            <w:rStyle w:val="Hyperlink"/>
+          </w:rPr>
+          <w:t xml:space="preserve">Creating Projects in RStudio</w:t>
         </w:r>
       </w:hyperlink>
     </w:p>
@@ -1924,23 +1990,11 @@
         <w:pStyle w:val="Compact"/>
       </w:pPr>
       <w:r>
-        <w:t xml:space="preserve">Experience creating scripts and/or markdown files</w:t>
-      </w:r>
-    </w:p>
-    <w:p>
-      <w:pPr>
-        <w:numPr>
-          <w:ilvl w:val="0"/>
-          <w:numId w:val="1018"/>
-        </w:numPr>
-        <w:pStyle w:val="Compact"/>
-      </w:pPr>
-      <w:r>
         <w:t xml:space="preserve">Taken the Visualization in R: ggplot class</w:t>
       </w:r>
     </w:p>
-    <w:bookmarkEnd w:id="60"/>
-    <w:bookmarkEnd w:id="61"/>
+    <w:bookmarkEnd w:id="57"/>
+    <w:bookmarkEnd w:id="58"/>
     <w:bookmarkStart w:id="64" w:name="introduction-to-bioconductor"/>
     <w:p>
       <w:pPr>
@@ -1950,7 +2004,7 @@
         <w:t xml:space="preserve">Introduction to Bioconductor</w:t>
       </w:r>
     </w:p>
-    <w:bookmarkStart w:id="62" w:name="description-9"/>
+    <w:bookmarkStart w:id="59" w:name="description-9"/>
     <w:p>
       <w:pPr>
         <w:pStyle w:val="Heading2"/>
@@ -1975,7 +2029,7 @@
         <w:t xml:space="preserve">Upon completion of this class participants should be able to describe what the Bioconductor project comprises, navigate the Bioconductor website to find packages for a particular task, install and update Bioconductor package, open a package vignette and practice running through the examples that they contain, and ensure that they are using the correct version of R to work with packages.</w:t>
       </w:r>
     </w:p>
-    <w:bookmarkEnd w:id="62"/>
+    <w:bookmarkEnd w:id="59"/>
     <w:bookmarkStart w:id="63" w:name="assumptions-for-this-class-4"/>
     <w:p>
       <w:pPr>
@@ -2053,7 +2107,7 @@
         </w:numPr>
         <w:pStyle w:val="Compact"/>
       </w:pPr>
-      <w:hyperlink r:id="rId30">
+      <w:hyperlink r:id="rId60">
         <w:r>
           <w:rPr>
             <w:rStyle w:val="Hyperlink"/>
@@ -2070,7 +2124,7 @@
         </w:numPr>
         <w:pStyle w:val="Compact"/>
       </w:pPr>
-      <w:hyperlink r:id="rId31">
+      <w:hyperlink r:id="rId61">
         <w:r>
           <w:rPr>
             <w:rStyle w:val="Hyperlink"/>
@@ -2087,7 +2141,7 @@
         </w:numPr>
         <w:pStyle w:val="Compact"/>
       </w:pPr>
-      <w:hyperlink r:id="rId32">
+      <w:hyperlink r:id="rId62">
         <w:r>
           <w:rPr>
             <w:rStyle w:val="Hyperlink"/>
@@ -2222,7 +2276,7 @@
         </w:numPr>
         <w:pStyle w:val="Compact"/>
       </w:pPr>
-      <w:hyperlink r:id="rId30">
+      <w:hyperlink r:id="rId60">
         <w:r>
           <w:rPr>
             <w:rStyle w:val="Hyperlink"/>
@@ -2239,7 +2293,7 @@
         </w:numPr>
         <w:pStyle w:val="Compact"/>
       </w:pPr>
-      <w:hyperlink r:id="rId31">
+      <w:hyperlink r:id="rId61">
         <w:r>
           <w:rPr>
             <w:rStyle w:val="Hyperlink"/>
@@ -2256,7 +2310,7 @@
         </w:numPr>
         <w:pStyle w:val="Compact"/>
       </w:pPr>
-      <w:hyperlink r:id="rId32">
+      <w:hyperlink r:id="rId62">
         <w:r>
           <w:rPr>
             <w:rStyle w:val="Hyperlink"/>

</xml_diff>